<commit_message>
fixed the code for gender information
</commit_message>
<xml_diff>
--- a/preproc/Analysis_exp7_prepro.docx
+++ b/preproc/Analysis_exp7_prepro.docx
@@ -23,7 +23,7 @@
         <w:pStyle w:val="Date"/>
       </w:pPr>
       <w:r>
-        <w:t xml:space="preserve">06</w:t>
+        <w:t xml:space="preserve">07</w:t>
       </w:r>
       <w:r>
         <w:t xml:space="preserve"> </w:t>
@@ -61,7 +61,7 @@
         <w:pStyle w:val="FirstParagraph"/>
       </w:pPr>
       <w:r>
-        <w:t xml:space="preserve">Total participants: 37 (21 female, age: 21.08</w:t>
+        <w:t xml:space="preserve">Total participants: 37 (23 female, age: 21.08</w:t>
       </w:r>
       <w:r>
         <w:t xml:space="preserve"> </w:t>
@@ -345,7 +345,7 @@
     </w:lvl>
   </w:abstractNum>
   <w:abstractNum w:abstractNumId="990">
-    <w:nsid w:val="32961828"/>
+    <w:nsid w:val="1105fecc"/>
     <w:multiLevelType w:val="multilevel"/>
     <w:lvl w:ilvl="0">
       <w:numFmt w:val="bullet"/>

</xml_diff>